<commit_message>
Start of scholarship essays
</commit_message>
<xml_diff>
--- a/College_App/Scholarships_I_apply_for.docx
+++ b/College_App/Scholarships_I_apply_for.docx
@@ -24,28 +24,31 @@
       </w:r>
     </w:p>
     <w:p>
-      <w:proofErr w:type="gramStart"/>
-      <w:r>
-        <w:t>25?</w:t>
+      <w:r>
+        <w:t>26</w:t>
+      </w:r>
+    </w:p>
+    <w:p>
+      <w:r>
+        <w:t>29</w:t>
+      </w:r>
+    </w:p>
+    <w:p>
+      <w:r>
+        <w:t>30</w:t>
       </w:r>
       <w:r>
         <w:t>~</w:t>
       </w:r>
-      <w:proofErr w:type="gramEnd"/>
-    </w:p>
-    <w:p>
-      <w:r>
-        <w:t>26</w:t>
-      </w:r>
-    </w:p>
-    <w:p>
-      <w:r>
-        <w:t>29?</w:t>
-      </w:r>
-    </w:p>
-    <w:p>
-      <w:r>
-        <w:t>30</w:t>
+    </w:p>
+    <w:p>
+      <w:r>
+        <w:t>43</w:t>
+      </w:r>
+    </w:p>
+    <w:p>
+      <w:r>
+        <w:t>44</w:t>
       </w:r>
       <w:r>
         <w:t>~</w:t>
@@ -53,25 +56,7 @@
     </w:p>
     <w:p>
       <w:r>
-        <w:t>43</w:t>
-      </w:r>
-    </w:p>
-    <w:p>
-      <w:r>
-        <w:t>44</w:t>
-      </w:r>
-      <w:r>
-        <w:t>~</w:t>
-      </w:r>
-    </w:p>
-    <w:p>
-      <w:r>
         <w:t>55</w:t>
-      </w:r>
-    </w:p>
-    <w:p>
-      <w:r>
-        <w:t>56?</w:t>
       </w:r>
     </w:p>
     <w:p>

</xml_diff>